<commit_message>
Gerando word y pdf, funcional
</commit_message>
<xml_diff>
--- a/output/contrato_generado.docx
+++ b/output/contrato_generado.docx
@@ -278,7 +278,7 @@
         </w:rPr>
       </w:pPr>
       <w:r>
-        <w:t>Nombre Completo: Juan Alvarez</w:t>
+        <w:t>Nombre Completo: Carlos Fontaner</w:t>
       </w:r>
     </w:p>
     <w:p>
@@ -417,7 +417,7 @@
         </w:rPr>
       </w:pPr>
       <w:r>
-        <w:t>Número Exterior: COLONIA</w:t>
+        <w:t>Número Exterior: COLONIA2</w:t>
       </w:r>
     </w:p>
     <w:p>
@@ -455,7 +455,7 @@
         </w:rPr>
       </w:pPr>
       <w:r>
-        <w:t>Ciudad: PUEBLAYORK</w:t>
+        <w:t>Ciudad: PUEBLA</w:t>
       </w:r>
     </w:p>
     <w:p>
@@ -575,45 +575,45 @@
         </w:rPr>
       </w:pPr>
       <w:r>
-        <w:t>Salario Diario: $5000.00</w:t>
-      </w:r>
-    </w:p>
-    <w:p>
-      <w:pPr>
-        <w:spacing w:before="0" w:after="200" w:line="276"/>
-        <w:ind w:right="0" w:left="0" w:firstLine="0"/>
-        <w:jc w:val="left"/>
-        <w:rPr>
-          <w:rFonts w:ascii="Times New Roman" w:hAnsi="Times New Roman" w:cs="Times New Roman" w:eastAsia="Times New Roman"/>
-          <w:b/>
-          <w:color w:val="000000"/>
-          <w:spacing w:val="0"/>
-          <w:position w:val="0"/>
-          <w:sz w:val="22"/>
-          <w:shd w:fill="auto" w:val="clear"/>
-        </w:rPr>
-      </w:pPr>
-      <w:r>
-        <w:t>Fecha de Ingreso: 2024-11-04</w:t>
-      </w:r>
-    </w:p>
-    <w:p>
-      <w:pPr>
-        <w:spacing w:before="0" w:after="200" w:line="276"/>
-        <w:ind w:right="0" w:left="0" w:firstLine="0"/>
-        <w:jc w:val="left"/>
-        <w:rPr>
-          <w:rFonts w:ascii="Times New Roman" w:hAnsi="Times New Roman" w:cs="Times New Roman" w:eastAsia="Times New Roman"/>
-          <w:b/>
-          <w:color w:val="000000"/>
-          <w:spacing w:val="0"/>
-          <w:position w:val="0"/>
-          <w:sz w:val="22"/>
-          <w:shd w:fill="auto" w:val="clear"/>
-        </w:rPr>
-      </w:pPr>
-      <w:r>
-        <w:t>Correo Electrónico: juanito@gmail.com</w:t>
+        <w:t>Salario Diario: $10000.00</w:t>
+      </w:r>
+    </w:p>
+    <w:p>
+      <w:pPr>
+        <w:spacing w:before="0" w:after="200" w:line="276"/>
+        <w:ind w:right="0" w:left="0" w:firstLine="0"/>
+        <w:jc w:val="left"/>
+        <w:rPr>
+          <w:rFonts w:ascii="Times New Roman" w:hAnsi="Times New Roman" w:cs="Times New Roman" w:eastAsia="Times New Roman"/>
+          <w:b/>
+          <w:color w:val="000000"/>
+          <w:spacing w:val="0"/>
+          <w:position w:val="0"/>
+          <w:sz w:val="22"/>
+          <w:shd w:fill="auto" w:val="clear"/>
+        </w:rPr>
+      </w:pPr>
+      <w:r>
+        <w:t>Fecha de Ingreso: 2024-11-03</w:t>
+      </w:r>
+    </w:p>
+    <w:p>
+      <w:pPr>
+        <w:spacing w:before="0" w:after="200" w:line="276"/>
+        <w:ind w:right="0" w:left="0" w:firstLine="0"/>
+        <w:jc w:val="left"/>
+        <w:rPr>
+          <w:rFonts w:ascii="Times New Roman" w:hAnsi="Times New Roman" w:cs="Times New Roman" w:eastAsia="Times New Roman"/>
+          <w:b/>
+          <w:color w:val="000000"/>
+          <w:spacing w:val="0"/>
+          <w:position w:val="0"/>
+          <w:sz w:val="22"/>
+          <w:shd w:fill="auto" w:val="clear"/>
+        </w:rPr>
+      </w:pPr>
+      <w:r>
+        <w:t>Correo Electrónico: carlitos@gmail.com</w:t>
       </w:r>
     </w:p>
     <w:p>
@@ -727,7 +727,7 @@
         </w:rPr>
       </w:pPr>
       <w:r>
-        <w:t>Duración del Contrato: Este contrato es de carácter definir tipo: indefinido, temporal, por obra determinada, etc., comenzando el 2024-11-04 y continuando hasta su término, conforme a las disposiciones legales y acordadas entre las partes.</w:t>
+        <w:t>Duración del Contrato: Este contrato es de carácter definir tipo: indefinido, temporal, por obra determinada, etc., comenzando el 2024-11-03 y continuando hasta su término, conforme a las disposiciones legales y acordadas entre las partes.</w:t>
       </w:r>
     </w:p>
     <w:p>
@@ -806,7 +806,7 @@
         </w:rPr>
       </w:pPr>
       <w:r>
-        <w:t>Salario: El trabajador recibirá un salario diario de $5000.00, que será pagado semanalmente, quincenalmente, mensualmente, a más tardar el día día de pago.</w:t>
+        <w:t>Salario: El trabajador recibirá un salario diario de $10000.00, que será pagado semanalmente, quincenalmente, mensualmente, a más tardar el día día de pago.</w:t>
       </w:r>
     </w:p>
     <w:p>

</xml_diff>

<commit_message>
Aqui ya actualiza el status_impresion a 1, de acuerdo con el ID del candidato2
</commit_message>
<xml_diff>
--- a/output/contrato_generado.docx
+++ b/output/contrato_generado.docx
@@ -278,7 +278,7 @@
         </w:rPr>
       </w:pPr>
       <w:r>
-        <w:t>Nombre Completo: Carlos Fontaner</w:t>
+        <w:t>Nombre Completo: Juan Alvarez</w:t>
       </w:r>
     </w:p>
     <w:p>
@@ -417,7 +417,7 @@
         </w:rPr>
       </w:pPr>
       <w:r>
-        <w:t>Número Exterior: COLONIA2</w:t>
+        <w:t>Número Exterior: COLONIA</w:t>
       </w:r>
     </w:p>
     <w:p>
@@ -455,7 +455,7 @@
         </w:rPr>
       </w:pPr>
       <w:r>
-        <w:t>Ciudad: PUEBLA</w:t>
+        <w:t>Ciudad: PUEBLAYORK</w:t>
       </w:r>
     </w:p>
     <w:p>
@@ -575,45 +575,45 @@
         </w:rPr>
       </w:pPr>
       <w:r>
-        <w:t>Salario Diario: $10000.00</w:t>
-      </w:r>
-    </w:p>
-    <w:p>
-      <w:pPr>
-        <w:spacing w:before="0" w:after="200" w:line="276"/>
-        <w:ind w:right="0" w:left="0" w:firstLine="0"/>
-        <w:jc w:val="left"/>
-        <w:rPr>
-          <w:rFonts w:ascii="Times New Roman" w:hAnsi="Times New Roman" w:cs="Times New Roman" w:eastAsia="Times New Roman"/>
-          <w:b/>
-          <w:color w:val="000000"/>
-          <w:spacing w:val="0"/>
-          <w:position w:val="0"/>
-          <w:sz w:val="22"/>
-          <w:shd w:fill="auto" w:val="clear"/>
-        </w:rPr>
-      </w:pPr>
-      <w:r>
-        <w:t>Fecha de Ingreso: 2024-11-03</w:t>
-      </w:r>
-    </w:p>
-    <w:p>
-      <w:pPr>
-        <w:spacing w:before="0" w:after="200" w:line="276"/>
-        <w:ind w:right="0" w:left="0" w:firstLine="0"/>
-        <w:jc w:val="left"/>
-        <w:rPr>
-          <w:rFonts w:ascii="Times New Roman" w:hAnsi="Times New Roman" w:cs="Times New Roman" w:eastAsia="Times New Roman"/>
-          <w:b/>
-          <w:color w:val="000000"/>
-          <w:spacing w:val="0"/>
-          <w:position w:val="0"/>
-          <w:sz w:val="22"/>
-          <w:shd w:fill="auto" w:val="clear"/>
-        </w:rPr>
-      </w:pPr>
-      <w:r>
-        <w:t>Correo Electrónico: carlitos@gmail.com</w:t>
+        <w:t>Salario Diario: $5000.00</w:t>
+      </w:r>
+    </w:p>
+    <w:p>
+      <w:pPr>
+        <w:spacing w:before="0" w:after="200" w:line="276"/>
+        <w:ind w:right="0" w:left="0" w:firstLine="0"/>
+        <w:jc w:val="left"/>
+        <w:rPr>
+          <w:rFonts w:ascii="Times New Roman" w:hAnsi="Times New Roman" w:cs="Times New Roman" w:eastAsia="Times New Roman"/>
+          <w:b/>
+          <w:color w:val="000000"/>
+          <w:spacing w:val="0"/>
+          <w:position w:val="0"/>
+          <w:sz w:val="22"/>
+          <w:shd w:fill="auto" w:val="clear"/>
+        </w:rPr>
+      </w:pPr>
+      <w:r>
+        <w:t>Fecha de Ingreso: 2024-11-04</w:t>
+      </w:r>
+    </w:p>
+    <w:p>
+      <w:pPr>
+        <w:spacing w:before="0" w:after="200" w:line="276"/>
+        <w:ind w:right="0" w:left="0" w:firstLine="0"/>
+        <w:jc w:val="left"/>
+        <w:rPr>
+          <w:rFonts w:ascii="Times New Roman" w:hAnsi="Times New Roman" w:cs="Times New Roman" w:eastAsia="Times New Roman"/>
+          <w:b/>
+          <w:color w:val="000000"/>
+          <w:spacing w:val="0"/>
+          <w:position w:val="0"/>
+          <w:sz w:val="22"/>
+          <w:shd w:fill="auto" w:val="clear"/>
+        </w:rPr>
+      </w:pPr>
+      <w:r>
+        <w:t>Correo Electrónico: juanito@gmail.com</w:t>
       </w:r>
     </w:p>
     <w:p>
@@ -727,7 +727,7 @@
         </w:rPr>
       </w:pPr>
       <w:r>
-        <w:t>Duración del Contrato: Este contrato es de carácter definir tipo: indefinido, temporal, por obra determinada, etc., comenzando el 2024-11-03 y continuando hasta su término, conforme a las disposiciones legales y acordadas entre las partes.</w:t>
+        <w:t>Duración del Contrato: Este contrato es de carácter definir tipo: indefinido, temporal, por obra determinada, etc., comenzando el 2024-11-04 y continuando hasta su término, conforme a las disposiciones legales y acordadas entre las partes.</w:t>
       </w:r>
     </w:p>
     <w:p>
@@ -806,7 +806,7 @@
         </w:rPr>
       </w:pPr>
       <w:r>
-        <w:t>Salario: El trabajador recibirá un salario diario de $10000.00, que será pagado semanalmente, quincenalmente, mensualmente, a más tardar el día día de pago.</w:t>
+        <w:t>Salario: El trabajador recibirá un salario diario de $5000.00, que será pagado semanalmente, quincenalmente, mensualmente, a más tardar el día día de pago.</w:t>
       </w:r>
     </w:p>
     <w:p>

</xml_diff>

<commit_message>
ya se hace el envio del pdf de python a laravel
</commit_message>
<xml_diff>
--- a/output/contrato_generado.docx
+++ b/output/contrato_generado.docx
@@ -297,26 +297,26 @@
         </w:rPr>
       </w:pPr>
       <w:r>
-        <w:t>R.F.C.: THDRHRGHSRH</w:t>
-      </w:r>
-    </w:p>
-    <w:p>
-      <w:pPr>
-        <w:spacing w:before="0" w:after="200" w:line="276"/>
-        <w:ind w:right="0" w:left="0" w:firstLine="0"/>
-        <w:jc w:val="left"/>
-        <w:rPr>
-          <w:rFonts w:ascii="Times New Roman" w:hAnsi="Times New Roman" w:cs="Times New Roman" w:eastAsia="Times New Roman"/>
-          <w:b/>
-          <w:color w:val="000000"/>
-          <w:spacing w:val="0"/>
-          <w:position w:val="0"/>
-          <w:sz w:val="22"/>
-          <w:shd w:fill="auto" w:val="clear"/>
-        </w:rPr>
-      </w:pPr>
-      <w:r>
-        <w:t>CURP: RETRRERERTTRERER</w:t>
+        <w:t>R.F.C.: GODE561231GR8</w:t>
+      </w:r>
+    </w:p>
+    <w:p>
+      <w:pPr>
+        <w:spacing w:before="0" w:after="200" w:line="276"/>
+        <w:ind w:right="0" w:left="0" w:firstLine="0"/>
+        <w:jc w:val="left"/>
+        <w:rPr>
+          <w:rFonts w:ascii="Times New Roman" w:hAnsi="Times New Roman" w:cs="Times New Roman" w:eastAsia="Times New Roman"/>
+          <w:b/>
+          <w:color w:val="000000"/>
+          <w:spacing w:val="0"/>
+          <w:position w:val="0"/>
+          <w:sz w:val="22"/>
+          <w:shd w:fill="auto" w:val="clear"/>
+        </w:rPr>
+      </w:pPr>
+      <w:r>
+        <w:t>CURP: GODE560912HDFLNS09</w:t>
       </w:r>
     </w:p>
     <w:p>
@@ -398,64 +398,64 @@
         </w:rPr>
       </w:pPr>
       <w:r>
-        <w:t>Calle: COLONIA</w:t>
-      </w:r>
-    </w:p>
-    <w:p>
-      <w:pPr>
-        <w:spacing w:before="0" w:after="200" w:line="276"/>
-        <w:ind w:right="0" w:left="0" w:firstLine="0"/>
-        <w:jc w:val="left"/>
-        <w:rPr>
-          <w:rFonts w:ascii="Times New Roman" w:hAnsi="Times New Roman" w:cs="Times New Roman" w:eastAsia="Times New Roman"/>
-          <w:b/>
-          <w:color w:val="000000"/>
-          <w:spacing w:val="0"/>
-          <w:position w:val="0"/>
-          <w:sz w:val="22"/>
-          <w:shd w:fill="auto" w:val="clear"/>
-        </w:rPr>
-      </w:pPr>
-      <w:r>
-        <w:t>Número Exterior: COLONIA</w:t>
-      </w:r>
-    </w:p>
-    <w:p>
-      <w:pPr>
-        <w:spacing w:before="0" w:after="200" w:line="276"/>
-        <w:ind w:right="0" w:left="0" w:firstLine="0"/>
-        <w:jc w:val="left"/>
-        <w:rPr>
-          <w:rFonts w:ascii="Times New Roman" w:hAnsi="Times New Roman" w:cs="Times New Roman" w:eastAsia="Times New Roman"/>
-          <w:b/>
-          <w:color w:val="000000"/>
-          <w:spacing w:val="0"/>
-          <w:position w:val="0"/>
-          <w:sz w:val="22"/>
-          <w:shd w:fill="auto" w:val="clear"/>
-        </w:rPr>
-      </w:pPr>
-      <w:r>
-        <w:t>Estado: PUEBLA</w:t>
-      </w:r>
-    </w:p>
-    <w:p>
-      <w:pPr>
-        <w:spacing w:before="0" w:after="200" w:line="276"/>
-        <w:ind w:right="0" w:left="0" w:firstLine="0"/>
-        <w:jc w:val="left"/>
-        <w:rPr>
-          <w:rFonts w:ascii="Times New Roman" w:hAnsi="Times New Roman" w:cs="Times New Roman" w:eastAsia="Times New Roman"/>
-          <w:b/>
-          <w:color w:val="000000"/>
-          <w:spacing w:val="0"/>
-          <w:position w:val="0"/>
-          <w:sz w:val="22"/>
-          <w:shd w:fill="auto" w:val="clear"/>
-        </w:rPr>
-      </w:pPr>
-      <w:r>
-        <w:t>Ciudad: PUEBLAYORK</w:t>
+        <w:t>Calle: Unidad Volkswagen 1</w:t>
+      </w:r>
+    </w:p>
+    <w:p>
+      <w:pPr>
+        <w:spacing w:before="0" w:after="200" w:line="276"/>
+        <w:ind w:right="0" w:left="0" w:firstLine="0"/>
+        <w:jc w:val="left"/>
+        <w:rPr>
+          <w:rFonts w:ascii="Times New Roman" w:hAnsi="Times New Roman" w:cs="Times New Roman" w:eastAsia="Times New Roman"/>
+          <w:b/>
+          <w:color w:val="000000"/>
+          <w:spacing w:val="0"/>
+          <w:position w:val="0"/>
+          <w:sz w:val="22"/>
+          <w:shd w:fill="auto" w:val="clear"/>
+        </w:rPr>
+      </w:pPr>
+      <w:r>
+        <w:t>Número Exterior: Sin colonia 2</w:t>
+      </w:r>
+    </w:p>
+    <w:p>
+      <w:pPr>
+        <w:spacing w:before="0" w:after="200" w:line="276"/>
+        <w:ind w:right="0" w:left="0" w:firstLine="0"/>
+        <w:jc w:val="left"/>
+        <w:rPr>
+          <w:rFonts w:ascii="Times New Roman" w:hAnsi="Times New Roman" w:cs="Times New Roman" w:eastAsia="Times New Roman"/>
+          <w:b/>
+          <w:color w:val="000000"/>
+          <w:spacing w:val="0"/>
+          <w:position w:val="0"/>
+          <w:sz w:val="22"/>
+          <w:shd w:fill="auto" w:val="clear"/>
+        </w:rPr>
+      </w:pPr>
+      <w:r>
+        <w:t>Estado: Puebla</w:t>
+      </w:r>
+    </w:p>
+    <w:p>
+      <w:pPr>
+        <w:spacing w:before="0" w:after="200" w:line="276"/>
+        <w:ind w:right="0" w:left="0" w:firstLine="0"/>
+        <w:jc w:val="left"/>
+        <w:rPr>
+          <w:rFonts w:ascii="Times New Roman" w:hAnsi="Times New Roman" w:cs="Times New Roman" w:eastAsia="Times New Roman"/>
+          <w:b/>
+          <w:color w:val="000000"/>
+          <w:spacing w:val="0"/>
+          <w:position w:val="0"/>
+          <w:sz w:val="22"/>
+          <w:shd w:fill="auto" w:val="clear"/>
+        </w:rPr>
+      </w:pPr>
+      <w:r>
+        <w:t>Ciudad: Heroica Puebla de Zaragoza</w:t>
       </w:r>
     </w:p>
     <w:p>
@@ -493,7 +493,7 @@
         </w:rPr>
       </w:pPr>
       <w:r>
-        <w:t>País: MEXICO</w:t>
+        <w:t>País: México</w:t>
       </w:r>
     </w:p>
     <w:p>
@@ -556,7 +556,7 @@
         </w:rPr>
       </w:pPr>
       <w:r>
-        <w:t>Puesto: DESARROLLADOR</w:t>
+        <w:t>Puesto: Desarrollador</w:t>
       </w:r>
     </w:p>
     <w:p>
@@ -613,7 +613,7 @@
         </w:rPr>
       </w:pPr>
       <w:r>
-        <w:t>Correo Electrónico: juanito@gmail.com</w:t>
+        <w:t>Correo Electrónico: juanpro@gmail.com</w:t>
       </w:r>
     </w:p>
     <w:p>
@@ -692,7 +692,7 @@
         </w:rPr>
       </w:pPr>
       <w:r>
-        <w:t>Objeto del Contrato: El presente contrato tiene por objeto la contratación del trabajador para desempeñar el puesto de DESARROLLADOR en Loma Expertos, bajo las condiciones que se describen en las siguientes cláusulas.</w:t>
+        <w:t>Objeto del Contrato: El presente contrato tiene por objeto la contratación del trabajador para desempeñar el puesto de Desarrollador en Loma Expertos, bajo las condiciones que se describen en las siguientes cláusulas.</w:t>
       </w:r>
     </w:p>
     <w:p>

</xml_diff>

<commit_message>
Ultimo commit, estilos nuevos y circulo agregado
</commit_message>
<xml_diff>
--- a/output/contrato_generado.docx
+++ b/output/contrato_generado.docx
@@ -278,45 +278,45 @@
         </w:rPr>
       </w:pPr>
       <w:r>
-        <w:t>Nombre Completo: Juan Alvarez</w:t>
-      </w:r>
-    </w:p>
-    <w:p>
-      <w:pPr>
-        <w:spacing w:before="0" w:after="200" w:line="276"/>
-        <w:ind w:right="0" w:left="0" w:firstLine="0"/>
-        <w:jc w:val="left"/>
-        <w:rPr>
-          <w:rFonts w:ascii="Times New Roman" w:hAnsi="Times New Roman" w:cs="Times New Roman" w:eastAsia="Times New Roman"/>
-          <w:b/>
-          <w:color w:val="000000"/>
-          <w:spacing w:val="0"/>
-          <w:position w:val="0"/>
-          <w:sz w:val="22"/>
-          <w:shd w:fill="auto" w:val="clear"/>
-        </w:rPr>
-      </w:pPr>
-      <w:r>
-        <w:t>R.F.C.: GODE561231GR8</w:t>
-      </w:r>
-    </w:p>
-    <w:p>
-      <w:pPr>
-        <w:spacing w:before="0" w:after="200" w:line="276"/>
-        <w:ind w:right="0" w:left="0" w:firstLine="0"/>
-        <w:jc w:val="left"/>
-        <w:rPr>
-          <w:rFonts w:ascii="Times New Roman" w:hAnsi="Times New Roman" w:cs="Times New Roman" w:eastAsia="Times New Roman"/>
-          <w:b/>
-          <w:color w:val="000000"/>
-          <w:spacing w:val="0"/>
-          <w:position w:val="0"/>
-          <w:sz w:val="22"/>
-          <w:shd w:fill="auto" w:val="clear"/>
-        </w:rPr>
-      </w:pPr>
-      <w:r>
-        <w:t>CURP: GODE560912HDFLNS09</w:t>
+        <w:t>Nombre Completo: Karla Corcer</w:t>
+      </w:r>
+    </w:p>
+    <w:p>
+      <w:pPr>
+        <w:spacing w:before="0" w:after="200" w:line="276"/>
+        <w:ind w:right="0" w:left="0" w:firstLine="0"/>
+        <w:jc w:val="left"/>
+        <w:rPr>
+          <w:rFonts w:ascii="Times New Roman" w:hAnsi="Times New Roman" w:cs="Times New Roman" w:eastAsia="Times New Roman"/>
+          <w:b/>
+          <w:color w:val="000000"/>
+          <w:spacing w:val="0"/>
+          <w:position w:val="0"/>
+          <w:sz w:val="22"/>
+          <w:shd w:fill="auto" w:val="clear"/>
+        </w:rPr>
+      </w:pPr>
+      <w:r>
+        <w:t>R.F.C.: THDRHRGHSRH</w:t>
+      </w:r>
+    </w:p>
+    <w:p>
+      <w:pPr>
+        <w:spacing w:before="0" w:after="200" w:line="276"/>
+        <w:ind w:right="0" w:left="0" w:firstLine="0"/>
+        <w:jc w:val="left"/>
+        <w:rPr>
+          <w:rFonts w:ascii="Times New Roman" w:hAnsi="Times New Roman" w:cs="Times New Roman" w:eastAsia="Times New Roman"/>
+          <w:b/>
+          <w:color w:val="000000"/>
+          <w:spacing w:val="0"/>
+          <w:position w:val="0"/>
+          <w:sz w:val="22"/>
+          <w:shd w:fill="auto" w:val="clear"/>
+        </w:rPr>
+      </w:pPr>
+      <w:r>
+        <w:t>CURP: RETRRERERTTRERER</w:t>
       </w:r>
     </w:p>
     <w:p>
@@ -398,64 +398,64 @@
         </w:rPr>
       </w:pPr>
       <w:r>
-        <w:t>Calle: Unidad Volkswagen 1</w:t>
-      </w:r>
-    </w:p>
-    <w:p>
-      <w:pPr>
-        <w:spacing w:before="0" w:after="200" w:line="276"/>
-        <w:ind w:right="0" w:left="0" w:firstLine="0"/>
-        <w:jc w:val="left"/>
-        <w:rPr>
-          <w:rFonts w:ascii="Times New Roman" w:hAnsi="Times New Roman" w:cs="Times New Roman" w:eastAsia="Times New Roman"/>
-          <w:b/>
-          <w:color w:val="000000"/>
-          <w:spacing w:val="0"/>
-          <w:position w:val="0"/>
-          <w:sz w:val="22"/>
-          <w:shd w:fill="auto" w:val="clear"/>
-        </w:rPr>
-      </w:pPr>
-      <w:r>
-        <w:t>Número Exterior: Sin colonia 2</w:t>
-      </w:r>
-    </w:p>
-    <w:p>
-      <w:pPr>
-        <w:spacing w:before="0" w:after="200" w:line="276"/>
-        <w:ind w:right="0" w:left="0" w:firstLine="0"/>
-        <w:jc w:val="left"/>
-        <w:rPr>
-          <w:rFonts w:ascii="Times New Roman" w:hAnsi="Times New Roman" w:cs="Times New Roman" w:eastAsia="Times New Roman"/>
-          <w:b/>
-          <w:color w:val="000000"/>
-          <w:spacing w:val="0"/>
-          <w:position w:val="0"/>
-          <w:sz w:val="22"/>
-          <w:shd w:fill="auto" w:val="clear"/>
-        </w:rPr>
-      </w:pPr>
-      <w:r>
-        <w:t>Estado: Puebla</w:t>
-      </w:r>
-    </w:p>
-    <w:p>
-      <w:pPr>
-        <w:spacing w:before="0" w:after="200" w:line="276"/>
-        <w:ind w:right="0" w:left="0" w:firstLine="0"/>
-        <w:jc w:val="left"/>
-        <w:rPr>
-          <w:rFonts w:ascii="Times New Roman" w:hAnsi="Times New Roman" w:cs="Times New Roman" w:eastAsia="Times New Roman"/>
-          <w:b/>
-          <w:color w:val="000000"/>
-          <w:spacing w:val="0"/>
-          <w:position w:val="0"/>
-          <w:sz w:val="22"/>
-          <w:shd w:fill="auto" w:val="clear"/>
-        </w:rPr>
-      </w:pPr>
-      <w:r>
-        <w:t>Ciudad: Heroica Puebla de Zaragoza</w:t>
+        <w:t>Calle: COLONIA</w:t>
+      </w:r>
+    </w:p>
+    <w:p>
+      <w:pPr>
+        <w:spacing w:before="0" w:after="200" w:line="276"/>
+        <w:ind w:right="0" w:left="0" w:firstLine="0"/>
+        <w:jc w:val="left"/>
+        <w:rPr>
+          <w:rFonts w:ascii="Times New Roman" w:hAnsi="Times New Roman" w:cs="Times New Roman" w:eastAsia="Times New Roman"/>
+          <w:b/>
+          <w:color w:val="000000"/>
+          <w:spacing w:val="0"/>
+          <w:position w:val="0"/>
+          <w:sz w:val="22"/>
+          <w:shd w:fill="auto" w:val="clear"/>
+        </w:rPr>
+      </w:pPr>
+      <w:r>
+        <w:t>Número Exterior: COLONIA</w:t>
+      </w:r>
+    </w:p>
+    <w:p>
+      <w:pPr>
+        <w:spacing w:before="0" w:after="200" w:line="276"/>
+        <w:ind w:right="0" w:left="0" w:firstLine="0"/>
+        <w:jc w:val="left"/>
+        <w:rPr>
+          <w:rFonts w:ascii="Times New Roman" w:hAnsi="Times New Roman" w:cs="Times New Roman" w:eastAsia="Times New Roman"/>
+          <w:b/>
+          <w:color w:val="000000"/>
+          <w:spacing w:val="0"/>
+          <w:position w:val="0"/>
+          <w:sz w:val="22"/>
+          <w:shd w:fill="auto" w:val="clear"/>
+        </w:rPr>
+      </w:pPr>
+      <w:r>
+        <w:t>Estado: PUEBLA</w:t>
+      </w:r>
+    </w:p>
+    <w:p>
+      <w:pPr>
+        <w:spacing w:before="0" w:after="200" w:line="276"/>
+        <w:ind w:right="0" w:left="0" w:firstLine="0"/>
+        <w:jc w:val="left"/>
+        <w:rPr>
+          <w:rFonts w:ascii="Times New Roman" w:hAnsi="Times New Roman" w:cs="Times New Roman" w:eastAsia="Times New Roman"/>
+          <w:b/>
+          <w:color w:val="000000"/>
+          <w:spacing w:val="0"/>
+          <w:position w:val="0"/>
+          <w:sz w:val="22"/>
+          <w:shd w:fill="auto" w:val="clear"/>
+        </w:rPr>
+      </w:pPr>
+      <w:r>
+        <w:t>Ciudad: PUEBLA</w:t>
       </w:r>
     </w:p>
     <w:p>
@@ -493,7 +493,7 @@
         </w:rPr>
       </w:pPr>
       <w:r>
-        <w:t>País: México</w:t>
+        <w:t>País: MEXICO</w:t>
       </w:r>
     </w:p>
     <w:p>
@@ -556,26 +556,26 @@
         </w:rPr>
       </w:pPr>
       <w:r>
-        <w:t>Puesto: Desarrollador</w:t>
-      </w:r>
-    </w:p>
-    <w:p>
-      <w:pPr>
-        <w:spacing w:before="0" w:after="200" w:line="276"/>
-        <w:ind w:right="0" w:left="0" w:firstLine="0"/>
-        <w:jc w:val="left"/>
-        <w:rPr>
-          <w:rFonts w:ascii="Times New Roman" w:hAnsi="Times New Roman" w:cs="Times New Roman" w:eastAsia="Times New Roman"/>
-          <w:b/>
-          <w:color w:val="000000"/>
-          <w:spacing w:val="0"/>
-          <w:position w:val="0"/>
-          <w:sz w:val="22"/>
-          <w:shd w:fill="auto" w:val="clear"/>
-        </w:rPr>
-      </w:pPr>
-      <w:r>
-        <w:t>Salario Diario: $5000.00</w:t>
+        <w:t>Puesto: DESARROLLADOR</w:t>
+      </w:r>
+    </w:p>
+    <w:p>
+      <w:pPr>
+        <w:spacing w:before="0" w:after="200" w:line="276"/>
+        <w:ind w:right="0" w:left="0" w:firstLine="0"/>
+        <w:jc w:val="left"/>
+        <w:rPr>
+          <w:rFonts w:ascii="Times New Roman" w:hAnsi="Times New Roman" w:cs="Times New Roman" w:eastAsia="Times New Roman"/>
+          <w:b/>
+          <w:color w:val="000000"/>
+          <w:spacing w:val="0"/>
+          <w:position w:val="0"/>
+          <w:sz w:val="22"/>
+          <w:shd w:fill="auto" w:val="clear"/>
+        </w:rPr>
+      </w:pPr>
+      <w:r>
+        <w:t>Salario Diario: $5.00</w:t>
       </w:r>
     </w:p>
     <w:p>
@@ -613,7 +613,7 @@
         </w:rPr>
       </w:pPr>
       <w:r>
-        <w:t>Correo Electrónico: juanpro@gmail.com</w:t>
+        <w:t>Correo Electrónico: karla@gmail.com</w:t>
       </w:r>
     </w:p>
     <w:p>
@@ -692,7 +692,7 @@
         </w:rPr>
       </w:pPr>
       <w:r>
-        <w:t>Objeto del Contrato: El presente contrato tiene por objeto la contratación del trabajador para desempeñar el puesto de Desarrollador en Loma Expertos, bajo las condiciones que se describen en las siguientes cláusulas.</w:t>
+        <w:t>Objeto del Contrato: El presente contrato tiene por objeto la contratación del trabajador para desempeñar el puesto de DESARROLLADOR en Loma Expertos, bajo las condiciones que se describen en las siguientes cláusulas.</w:t>
       </w:r>
     </w:p>
     <w:p>
@@ -806,7 +806,7 @@
         </w:rPr>
       </w:pPr>
       <w:r>
-        <w:t>Salario: El trabajador recibirá un salario diario de $5000.00, que será pagado semanalmente, quincenalmente, mensualmente, a más tardar el día día de pago.</w:t>
+        <w:t>Salario: El trabajador recibirá un salario diario de $5.00, que será pagado semanalmente, quincenalmente, mensualmente, a más tardar el día día de pago.</w:t>
       </w:r>
     </w:p>
     <w:p>

</xml_diff>